<commit_message>
sorry i'm sick, I did't finish the jop i just work the creat page
</commit_message>
<xml_diff>
--- a/Documents/main-deco.docx
+++ b/Documents/main-deco.docx
@@ -21663,6 +21663,120 @@
     <w:p>
       <w:pPr>
         <w:pStyle w:val="ListParagraph"/>
+        <w:bidi/>
+        <w:ind w:left="2024"/>
+        <w:jc w:val="both"/>
+        <w:rPr>
+          <w:rFonts w:ascii="Simplified Arabic" w:hAnsi="Simplified Arabic" w:cs="Simplified Arabic"/>
+          <w:b/>
+          <w:bCs/>
+          <w:color w:val="984806" w:themeColor="accent6" w:themeShade="80"/>
+          <w:sz w:val="28"/>
+          <w:szCs w:val="28"/>
+          <w:rtl/>
+          <w:lang w:bidi="ar-YE"/>
+        </w:rPr>
+      </w:pPr>
+      <w:r>
+        <w:rPr>
+          <w:rFonts w:ascii="Simplified Arabic" w:hAnsi="Simplified Arabic" w:cs="Simplified Arabic" w:hint="cs"/>
+          <w:b/>
+          <w:bCs/>
+          <w:color w:val="984806" w:themeColor="accent6" w:themeShade="80"/>
+          <w:sz w:val="28"/>
+          <w:szCs w:val="28"/>
+          <w:rtl/>
+        </w:rPr>
+        <w:t xml:space="preserve">المخطط البيئي </w:t>
+      </w:r>
+      <w:r>
+        <w:rPr>
+          <w:rFonts w:ascii="Simplified Arabic" w:hAnsi="Simplified Arabic" w:cs="Simplified Arabic"/>
+          <w:b/>
+          <w:bCs/>
+          <w:color w:val="984806" w:themeColor="accent6" w:themeShade="80"/>
+          <w:sz w:val="28"/>
+          <w:szCs w:val="28"/>
+          <w:lang w:bidi="ar-YE"/>
+        </w:rPr>
+        <w:t>(Context Diagram)</w:t>
+      </w:r>
+    </w:p>
+    <w:p>
+      <w:pPr>
+        <w:pStyle w:val="ListParagraph"/>
+        <w:bidi/>
+        <w:ind w:left="2024"/>
+        <w:jc w:val="both"/>
+        <w:rPr>
+          <w:rFonts w:ascii="Simplified Arabic" w:hAnsi="Simplified Arabic" w:cs="Simplified Arabic"/>
+          <w:b/>
+          <w:bCs/>
+          <w:color w:val="984806" w:themeColor="accent6" w:themeShade="80"/>
+          <w:sz w:val="28"/>
+          <w:szCs w:val="28"/>
+          <w:rtl/>
+          <w:lang w:bidi="ar-YE"/>
+        </w:rPr>
+      </w:pPr>
+    </w:p>
+    <w:p>
+      <w:pPr>
+        <w:pStyle w:val="ListParagraph"/>
+        <w:bidi/>
+        <w:ind w:left="2024"/>
+        <w:jc w:val="both"/>
+        <w:rPr>
+          <w:rFonts w:ascii="Simplified Arabic" w:hAnsi="Simplified Arabic" w:cs="Simplified Arabic"/>
+          <w:b/>
+          <w:bCs/>
+          <w:color w:val="984806" w:themeColor="accent6" w:themeShade="80"/>
+          <w:sz w:val="28"/>
+          <w:szCs w:val="28"/>
+          <w:rtl/>
+          <w:lang w:bidi="ar-YE"/>
+        </w:rPr>
+      </w:pPr>
+    </w:p>
+    <w:p>
+      <w:pPr>
+        <w:pStyle w:val="ListParagraph"/>
+        <w:bidi/>
+        <w:ind w:left="2024"/>
+        <w:jc w:val="both"/>
+        <w:rPr>
+          <w:rFonts w:ascii="Simplified Arabic" w:hAnsi="Simplified Arabic" w:cs="Simplified Arabic"/>
+          <w:b/>
+          <w:bCs/>
+          <w:color w:val="984806" w:themeColor="accent6" w:themeShade="80"/>
+          <w:sz w:val="28"/>
+          <w:szCs w:val="28"/>
+          <w:rtl/>
+          <w:lang w:bidi="ar-YE"/>
+        </w:rPr>
+      </w:pPr>
+    </w:p>
+    <w:p>
+      <w:pPr>
+        <w:pStyle w:val="ListParagraph"/>
+        <w:bidi/>
+        <w:ind w:left="2024"/>
+        <w:jc w:val="both"/>
+        <w:rPr>
+          <w:rFonts w:ascii="Simplified Arabic" w:hAnsi="Simplified Arabic" w:cs="Simplified Arabic" w:hint="cs"/>
+          <w:b/>
+          <w:bCs/>
+          <w:color w:val="984806" w:themeColor="accent6" w:themeShade="80"/>
+          <w:sz w:val="28"/>
+          <w:szCs w:val="28"/>
+          <w:rtl/>
+          <w:lang w:bidi="ar-YE"/>
+        </w:rPr>
+      </w:pPr>
+    </w:p>
+    <w:p>
+      <w:pPr>
+        <w:pStyle w:val="ListParagraph"/>
         <w:numPr>
           <w:ilvl w:val="5"/>
           <w:numId w:val="1"/>
@@ -25659,7 +25773,6 @@
   <w:style w:type="character" w:default="1" w:styleId="DefaultParagraphFont">
     <w:name w:val="Default Paragraph Font"/>
     <w:uiPriority w:val="1"/>
-    <w:semiHidden/>
     <w:unhideWhenUsed/>
   </w:style>
   <w:style w:type="table" w:default="1" w:styleId="TableNormal">

</xml_diff>

<commit_message>
working on follow up dispales
</commit_message>
<xml_diff>
--- a/Documents/main-deco.docx
+++ b/Documents/main-deco.docx
@@ -209,13 +209,13 @@
               </wp:anchor>
             </w:drawing>
           </mc:Choice>
-          <mc:Fallback xmlns:w16sdtfl="http://schemas.microsoft.com/office/word/2024/wordml/sdtformatlock" xmlns:w16du="http://schemas.microsoft.com/office/word/2023/wordml/word16du" xmlns:oel="http://schemas.microsoft.com/office/2019/extlst">
+          <mc:Fallback>
             <w:pict>
               <v:shapetype w14:anchorId="59C49F21" id="_x0000_t202" coordsize="21600,21600" o:spt="202" path="m,l,21600r21600,l21600,xe">
                 <v:stroke joinstyle="miter"/>
                 <v:path gradientshapeok="t" o:connecttype="rect"/>
               </v:shapetype>
-              <v:shape id="مربع نص 63493" o:spid="_x0000_s1026" type="#_x0000_t202" style="position:absolute;left:0;text-align:left;margin-left:-45.9pt;margin-top:-63.9pt;width:231.5pt;height:92pt;z-index:251652096;visibility:visible;mso-wrap-style:square;mso-width-percent:0;mso-height-percent:0;mso-wrap-distance-left:9pt;mso-wrap-distance-top:0;mso-wrap-distance-right:9pt;mso-wrap-distance-bottom:0;mso-position-horizontal:absolute;mso-position-horizontal-relative:text;mso-position-vertical:absolute;mso-position-vertical-relative:text;mso-width-percent:0;mso-height-percent:0;mso-width-relative:page;mso-height-relative:page;v-text-anchor:top" o:gfxdata="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" filled="f" stroked="f">
+              <v:shape id="مربع نص 63493" o:spid="_x0000_s1026" type="#_x0000_t202" style="position:absolute;left:0;text-align:left;margin-left:-45.9pt;margin-top:-63.9pt;width:231.5pt;height:92pt;z-index:251652096;visibility:visible;mso-wrap-style:square;mso-width-percent:0;mso-height-percent:0;mso-wrap-distance-left:9pt;mso-wrap-distance-top:0;mso-wrap-distance-right:9pt;mso-wrap-distance-bottom:0;mso-position-horizontal:absolute;mso-position-horizontal-relative:text;mso-position-vertical:absolute;mso-position-vertical-relative:text;mso-width-percent:0;mso-height-percent:0;mso-width-relative:page;mso-height-relative:page;v-text-anchor:top" o:gfxdata="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" filled="f" stroked="f">
                 <v:textbox>
                   <w:txbxContent>
                     <w:p>
@@ -523,9 +523,9 @@
               </wp:anchor>
             </w:drawing>
           </mc:Choice>
-          <mc:Fallback xmlns:w16sdtfl="http://schemas.microsoft.com/office/word/2024/wordml/sdtformatlock" xmlns:w16du="http://schemas.microsoft.com/office/word/2023/wordml/word16du" xmlns:oel="http://schemas.microsoft.com/office/2019/extlst">
+          <mc:Fallback>
             <w:pict>
-              <v:shape w14:anchorId="48CFB948" id="مربع نص 2" o:spid="_x0000_s1027" type="#_x0000_t202" style="position:absolute;left:0;text-align:left;margin-left:304.6pt;margin-top:-33.9pt;width:202.25pt;height:101.25pt;z-index:251632640;visibility:visible;mso-wrap-style:square;mso-width-percent:0;mso-height-percent:0;mso-wrap-distance-left:9pt;mso-wrap-distance-top:0;mso-wrap-distance-right:9pt;mso-wrap-distance-bottom:0;mso-position-horizontal:absolute;mso-position-horizontal-relative:text;mso-position-vertical:absolute;mso-position-vertical-relative:text;mso-width-percent:0;mso-height-percent:0;mso-width-relative:page;mso-height-relative:page;v-text-anchor:top" o:gfxdata="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" filled="f" stroked="f">
+              <v:shape w14:anchorId="48CFB948" id="مربع نص 2" o:spid="_x0000_s1027" type="#_x0000_t202" style="position:absolute;left:0;text-align:left;margin-left:304.6pt;margin-top:-33.9pt;width:202.25pt;height:101.25pt;z-index:251632640;visibility:visible;mso-wrap-style:square;mso-width-percent:0;mso-height-percent:0;mso-wrap-distance-left:9pt;mso-wrap-distance-top:0;mso-wrap-distance-right:9pt;mso-wrap-distance-bottom:0;mso-position-horizontal:absolute;mso-position-horizontal-relative:text;mso-position-vertical:absolute;mso-position-vertical-relative:text;mso-width-percent:0;mso-height-percent:0;mso-width-relative:page;mso-height-relative:page;v-text-anchor:top" o:gfxdata="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" filled="f" stroked="f">
                 <v:textbox>
                   <w:txbxContent>
                     <w:p>
@@ -878,9 +878,9 @@
               </wp:anchor>
             </w:drawing>
           </mc:Choice>
-          <mc:Fallback xmlns:w16sdtfl="http://schemas.microsoft.com/office/word/2024/wordml/sdtformatlock" xmlns:w16du="http://schemas.microsoft.com/office/word/2023/wordml/word16du" xmlns:oel="http://schemas.microsoft.com/office/2019/extlst">
+          <mc:Fallback>
             <w:pict>
-              <v:shape w14:anchorId="01948CBA" id="مربع نص 5" o:spid="_x0000_s1028" type="#_x0000_t202" style="position:absolute;left:0;text-align:left;margin-left:-348.05pt;margin-top:-85.25pt;width:210pt;height:118.35pt;z-index:251634688;visibility:visible;mso-wrap-style:square;mso-width-percent:0;mso-height-percent:0;mso-wrap-distance-left:9pt;mso-wrap-distance-top:0;mso-wrap-distance-right:9pt;mso-wrap-distance-bottom:0;mso-position-horizontal:absolute;mso-position-horizontal-relative:text;mso-position-vertical:absolute;mso-position-vertical-relative:text;mso-width-percent:0;mso-height-percent:0;mso-width-relative:page;mso-height-relative:page;v-text-anchor:top" o:gfxdata="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" filled="f" stroked="f">
+              <v:shape w14:anchorId="01948CBA" id="مربع نص 5" o:spid="_x0000_s1028" type="#_x0000_t202" style="position:absolute;left:0;text-align:left;margin-left:-348.05pt;margin-top:-85.25pt;width:210pt;height:118.35pt;z-index:251634688;visibility:visible;mso-wrap-style:square;mso-width-percent:0;mso-height-percent:0;mso-wrap-distance-left:9pt;mso-wrap-distance-top:0;mso-wrap-distance-right:9pt;mso-wrap-distance-bottom:0;mso-position-horizontal:absolute;mso-position-horizontal-relative:text;mso-position-vertical:absolute;mso-position-vertical-relative:text;mso-width-percent:0;mso-height-percent:0;mso-width-relative:page;mso-height-relative:page;v-text-anchor:top" o:gfxdata="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" filled="f" stroked="f">
                 <v:textbox>
                   <w:txbxContent>
                     <w:p>
@@ -1600,9 +1600,9 @@
               </wp:anchor>
             </w:drawing>
           </mc:Choice>
-          <mc:Fallback xmlns:w16sdtfl="http://schemas.microsoft.com/office/word/2024/wordml/sdtformatlock" xmlns:w16du="http://schemas.microsoft.com/office/word/2023/wordml/word16du" xmlns:oel="http://schemas.microsoft.com/office/2019/extlst">
+          <mc:Fallback>
             <w:pict>
-              <v:shape w14:anchorId="5FF7D246" id="مربع نص 8" o:spid="_x0000_s1029" type="#_x0000_t202" style="position:absolute;left:0;text-align:left;margin-left:449.2pt;margin-top:41.9pt;width:500.4pt;height:151.55pt;z-index:251684864;visibility:visible;mso-wrap-style:square;mso-width-percent:0;mso-height-percent:0;mso-wrap-distance-left:9pt;mso-wrap-distance-top:0;mso-wrap-distance-right:9pt;mso-wrap-distance-bottom:0;mso-position-horizontal:right;mso-position-horizontal-relative:margin;mso-position-vertical:absolute;mso-position-vertical-relative:text;mso-width-percent:0;mso-height-percent:0;mso-width-relative:page;mso-height-relative:page;v-text-anchor:top" o:gfxdata="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" filled="f" stroked="f">
+              <v:shape w14:anchorId="5FF7D246" id="مربع نص 8" o:spid="_x0000_s1029" type="#_x0000_t202" style="position:absolute;left:0;text-align:left;margin-left:449.2pt;margin-top:41.9pt;width:500.4pt;height:151.55pt;z-index:251684864;visibility:visible;mso-wrap-style:square;mso-width-percent:0;mso-height-percent:0;mso-wrap-distance-left:9pt;mso-wrap-distance-top:0;mso-wrap-distance-right:9pt;mso-wrap-distance-bottom:0;mso-position-horizontal:right;mso-position-horizontal-relative:margin;mso-position-vertical:absolute;mso-position-vertical-relative:text;mso-width-percent:0;mso-height-percent:0;mso-width-relative:page;mso-height-relative:page;v-text-anchor:top" o:gfxdata="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" filled="f" stroked="f">
                 <v:textbox>
                   <w:txbxContent>
                     <w:p>
@@ -6768,21 +6768,8 @@
           <w:szCs w:val="24"/>
           <w:rtl/>
         </w:rPr>
-        <w:t xml:space="preserve">الفترة الابتدائية من الروضة والمرحلة </w:t>
-      </w:r>
-      <w:proofErr w:type="spellStart"/>
-      <w:r>
-        <w:rPr>
-          <w:rFonts w:ascii="Simplified Arabic" w:hAnsi="Simplified Arabic" w:cs="Simplified Arabic" w:hint="cs"/>
-          <w:b/>
-          <w:bCs/>
-          <w:sz w:val="24"/>
-          <w:szCs w:val="24"/>
-          <w:rtl/>
-        </w:rPr>
-        <w:t>الأبتدائية</w:t>
-      </w:r>
-      <w:proofErr w:type="spellEnd"/>
+        <w:t>الفترة الابتدائية من الروضة والمرحلة الأبتدائية</w:t>
+      </w:r>
       <w:r>
         <w:rPr>
           <w:rFonts w:ascii="Simplified Arabic" w:hAnsi="Simplified Arabic" w:cs="Simplified Arabic" w:hint="cs"/>
@@ -6990,31 +6977,7 @@
           <w:szCs w:val="24"/>
           <w:rtl/>
         </w:rPr>
-        <w:t xml:space="preserve"> ولي الامر كل </w:t>
-      </w:r>
-      <w:proofErr w:type="spellStart"/>
-      <w:r>
-        <w:rPr>
-          <w:rFonts w:ascii="Simplified Arabic" w:hAnsi="Simplified Arabic" w:cs="Simplified Arabic" w:hint="cs"/>
-          <w:b/>
-          <w:bCs/>
-          <w:sz w:val="24"/>
-          <w:szCs w:val="24"/>
-          <w:rtl/>
-        </w:rPr>
-        <w:t>شيئ</w:t>
-      </w:r>
-      <w:proofErr w:type="spellEnd"/>
-      <w:r>
-        <w:rPr>
-          <w:rFonts w:ascii="Simplified Arabic" w:hAnsi="Simplified Arabic" w:cs="Simplified Arabic" w:hint="cs"/>
-          <w:b/>
-          <w:bCs/>
-          <w:sz w:val="24"/>
-          <w:szCs w:val="24"/>
-          <w:rtl/>
-        </w:rPr>
-        <w:t xml:space="preserve"> </w:t>
+        <w:t xml:space="preserve"> ولي الامر كل شيئ </w:t>
       </w:r>
       <w:r>
         <w:rPr>
@@ -9589,7 +9552,6 @@
           <w:lang w:bidi="ar-YE"/>
         </w:rPr>
       </w:pPr>
-      <w:proofErr w:type="spellStart"/>
       <w:r>
         <w:rPr>
           <w:rFonts w:ascii="Simplified Arabic" w:hAnsi="Simplified Arabic" w:cs="Simplified Arabic"/>
@@ -9601,7 +9563,6 @@
         </w:rPr>
         <w:t>Fedena</w:t>
       </w:r>
-      <w:proofErr w:type="spellEnd"/>
     </w:p>
     <w:p>
       <w:pPr>
@@ -9622,7 +9583,6 @@
           <w:lang w:bidi="ar-YE"/>
         </w:rPr>
       </w:pPr>
-      <w:proofErr w:type="spellStart"/>
       <w:r>
         <w:rPr>
           <w:rFonts w:ascii="Simplified Arabic" w:hAnsi="Simplified Arabic" w:cs="Simplified Arabic"/>
@@ -9634,7 +9594,6 @@
         </w:rPr>
         <w:t>Greadlimk</w:t>
       </w:r>
-      <w:proofErr w:type="spellEnd"/>
     </w:p>
     <w:p>
       <w:pPr>
@@ -9686,7 +9645,6 @@
           <w:lang w:bidi="ar-YE"/>
         </w:rPr>
       </w:pPr>
-      <w:proofErr w:type="spellStart"/>
       <w:r>
         <w:rPr>
           <w:rFonts w:ascii="Simplified Arabic" w:hAnsi="Simplified Arabic" w:cs="Simplified Arabic"/>
@@ -9720,7 +9678,6 @@
         </w:rPr>
         <w:t>radPlus</w:t>
       </w:r>
-      <w:proofErr w:type="spellEnd"/>
     </w:p>
     <w:p>
       <w:pPr>
@@ -15634,31 +15591,7 @@
           <w:rtl/>
         </w:rPr>
         <w:lastRenderedPageBreak/>
-        <w:t xml:space="preserve">الفصل الثاني بتضمن اختصارات المشروع ودراسة الجدوى لبناء النظام وادوات جمع البيانات </w:t>
-      </w:r>
-      <w:proofErr w:type="spellStart"/>
-      <w:r>
-        <w:rPr>
-          <w:rFonts w:ascii="Simplified Arabic" w:hAnsi="Simplified Arabic" w:cs="Simplified Arabic" w:hint="cs"/>
-          <w:b/>
-          <w:bCs/>
-          <w:sz w:val="24"/>
-          <w:szCs w:val="24"/>
-          <w:rtl/>
-        </w:rPr>
-        <w:t>وسنتاولها</w:t>
-      </w:r>
-      <w:proofErr w:type="spellEnd"/>
-      <w:r>
-        <w:rPr>
-          <w:rFonts w:ascii="Simplified Arabic" w:hAnsi="Simplified Arabic" w:cs="Simplified Arabic" w:hint="cs"/>
-          <w:b/>
-          <w:bCs/>
-          <w:sz w:val="24"/>
-          <w:szCs w:val="24"/>
-          <w:rtl/>
-        </w:rPr>
-        <w:t xml:space="preserve"> كلُ على حدة.</w:t>
+        <w:t>الفصل الثاني بتضمن اختصارات المشروع ودراسة الجدوى لبناء النظام وادوات جمع البيانات وسنتاولها كلُ على حدة.</w:t>
       </w:r>
     </w:p>
     <w:p>
@@ -21787,7 +21720,6 @@
         </w:rPr>
         <w:t xml:space="preserve">مخطط </w:t>
       </w:r>
-      <w:proofErr w:type="spellStart"/>
       <w:r>
         <w:rPr>
           <w:rFonts w:ascii="Simplified Arabic" w:hAnsi="Simplified Arabic" w:cs="Simplified Arabic"/>
@@ -21799,7 +21731,6 @@
         </w:rPr>
         <w:t>Uml</w:t>
       </w:r>
-      <w:proofErr w:type="spellEnd"/>
       <w:r>
         <w:rPr>
           <w:rFonts w:ascii="Simplified Arabic" w:hAnsi="Simplified Arabic" w:cs="Simplified Arabic"/>
@@ -21836,29 +21767,7 @@
           <w:rtl/>
           <w:lang w:bidi="ar-YE"/>
         </w:rPr>
-        <w:t xml:space="preserve">حالات </w:t>
-      </w:r>
-      <w:proofErr w:type="spellStart"/>
-      <w:r>
-        <w:rPr>
-          <w:rFonts w:ascii="Simplified Arabic" w:hAnsi="Simplified Arabic" w:cs="Simplified Arabic" w:hint="cs"/>
-          <w:sz w:val="24"/>
-          <w:szCs w:val="24"/>
-          <w:rtl/>
-          <w:lang w:bidi="ar-YE"/>
-        </w:rPr>
-        <w:t>الاستخدم</w:t>
-      </w:r>
-      <w:proofErr w:type="spellEnd"/>
-      <w:r>
-        <w:rPr>
-          <w:rFonts w:ascii="Simplified Arabic" w:hAnsi="Simplified Arabic" w:cs="Simplified Arabic" w:hint="cs"/>
-          <w:sz w:val="24"/>
-          <w:szCs w:val="24"/>
-          <w:rtl/>
-          <w:lang w:bidi="ar-YE"/>
-        </w:rPr>
-        <w:t xml:space="preserve"> </w:t>
+        <w:t xml:space="preserve">حالات الاستخدم </w:t>
       </w:r>
       <w:r>
         <w:rPr>
@@ -22003,31 +21912,30 @@
           <w:szCs w:val="24"/>
           <w:rtl/>
         </w:rPr>
-        <w:t xml:space="preserve">لإتمام عمليات النظام تستخدم عدد من </w:t>
-      </w:r>
-      <w:proofErr w:type="spellStart"/>
-      <w:r>
-        <w:rPr>
-          <w:rFonts w:ascii="Simplified Arabic" w:hAnsi="Simplified Arabic" w:cs="Simplified Arabic" w:hint="cs"/>
-          <w:b/>
-          <w:bCs/>
-          <w:sz w:val="24"/>
-          <w:szCs w:val="24"/>
-          <w:rtl/>
-        </w:rPr>
-        <w:t>المخطات</w:t>
-      </w:r>
-      <w:proofErr w:type="spellEnd"/>
-      <w:r>
-        <w:rPr>
-          <w:rFonts w:ascii="Simplified Arabic" w:hAnsi="Simplified Arabic" w:cs="Simplified Arabic" w:hint="cs"/>
-          <w:b/>
-          <w:bCs/>
-          <w:sz w:val="24"/>
-          <w:szCs w:val="24"/>
-          <w:rtl/>
-        </w:rPr>
-        <w:t xml:space="preserve"> التي توضح أنظمة النظام والعلاقات المتداخلة بين هذه الأنشطة وفي هذا الفصل سوف نعرض عدد من المخططات المستخدمة في تحليل النظام.</w:t>
+        <w:t>لإتمام عمليات النظام تستخدم عدد من المخط</w:t>
+      </w:r>
+      <w:r>
+        <w:rPr>
+          <w:rFonts w:ascii="Simplified Arabic" w:hAnsi="Simplified Arabic" w:cs="Simplified Arabic" w:hint="cs"/>
+          <w:b/>
+          <w:bCs/>
+          <w:sz w:val="24"/>
+          <w:szCs w:val="24"/>
+          <w:rtl/>
+          <w:lang w:bidi="ar-YE"/>
+        </w:rPr>
+        <w:t>ط</w:t>
+      </w:r>
+      <w:r>
+        <w:rPr>
+          <w:rFonts w:ascii="Simplified Arabic" w:hAnsi="Simplified Arabic" w:cs="Simplified Arabic" w:hint="cs"/>
+          <w:b/>
+          <w:bCs/>
+          <w:sz w:val="24"/>
+          <w:szCs w:val="24"/>
+          <w:rtl/>
+        </w:rPr>
+        <w:t>ات التي توضح أنظمة النظام والعلاقات المتداخلة بين هذه الأنشطة وفي هذا الفصل سوف نعرض عدد من المخططات المستخدمة في تحليل النظام.</w:t>
       </w:r>
     </w:p>
     <w:p>
@@ -22053,79 +21961,7 @@
           <w:szCs w:val="24"/>
           <w:rtl/>
         </w:rPr>
-        <w:t xml:space="preserve">تهدف مرحلة تحليل النظام الي التعرف على المشكلة وطبيعتها وابعادها بالإضافة الى ان مرحلة التحليل تدرس طبيعة تركيب </w:t>
-      </w:r>
-      <w:proofErr w:type="spellStart"/>
-      <w:r>
-        <w:rPr>
-          <w:rFonts w:ascii="Simplified Arabic" w:hAnsi="Simplified Arabic" w:cs="Simplified Arabic" w:hint="cs"/>
-          <w:b/>
-          <w:bCs/>
-          <w:sz w:val="24"/>
-          <w:szCs w:val="24"/>
-          <w:rtl/>
-        </w:rPr>
-        <w:t>النزام</w:t>
-      </w:r>
-      <w:proofErr w:type="spellEnd"/>
-      <w:r>
-        <w:rPr>
-          <w:rFonts w:ascii="Simplified Arabic" w:hAnsi="Simplified Arabic" w:cs="Simplified Arabic" w:hint="cs"/>
-          <w:b/>
-          <w:bCs/>
-          <w:sz w:val="24"/>
-          <w:szCs w:val="24"/>
-          <w:rtl/>
-        </w:rPr>
-        <w:t xml:space="preserve"> وكيفية عملها وعلاقتها كما ان مرحلة التحليل ايضا تدرس </w:t>
-      </w:r>
-      <w:proofErr w:type="spellStart"/>
-      <w:r>
-        <w:rPr>
-          <w:rFonts w:ascii="Simplified Arabic" w:hAnsi="Simplified Arabic" w:cs="Simplified Arabic" w:hint="cs"/>
-          <w:b/>
-          <w:bCs/>
-          <w:sz w:val="24"/>
-          <w:szCs w:val="24"/>
-          <w:rtl/>
-        </w:rPr>
-        <w:t>النزام</w:t>
-      </w:r>
-      <w:proofErr w:type="spellEnd"/>
-      <w:r>
-        <w:rPr>
-          <w:rFonts w:ascii="Simplified Arabic" w:hAnsi="Simplified Arabic" w:cs="Simplified Arabic" w:hint="cs"/>
-          <w:b/>
-          <w:bCs/>
-          <w:sz w:val="24"/>
-          <w:szCs w:val="24"/>
-          <w:rtl/>
-        </w:rPr>
-        <w:t xml:space="preserve"> كما هو عليه في الواقع العملي </w:t>
-      </w:r>
-      <w:proofErr w:type="spellStart"/>
-      <w:r>
-        <w:rPr>
-          <w:rFonts w:ascii="Simplified Arabic" w:hAnsi="Simplified Arabic" w:cs="Simplified Arabic" w:hint="cs"/>
-          <w:b/>
-          <w:bCs/>
-          <w:sz w:val="24"/>
-          <w:szCs w:val="24"/>
-          <w:rtl/>
-        </w:rPr>
-        <w:t>وفهمة</w:t>
-      </w:r>
-      <w:proofErr w:type="spellEnd"/>
-      <w:r>
-        <w:rPr>
-          <w:rFonts w:ascii="Simplified Arabic" w:hAnsi="Simplified Arabic" w:cs="Simplified Arabic" w:hint="cs"/>
-          <w:b/>
-          <w:bCs/>
-          <w:sz w:val="24"/>
-          <w:szCs w:val="24"/>
-          <w:rtl/>
-        </w:rPr>
-        <w:t xml:space="preserve"> بشكل ممتاز.</w:t>
+        <w:t>تهدف مرحلة تحليل النظام الي التعرف على المشكلة وطبيعتها وابعادها بالإضافة الى ان مرحلة التحليل تدرس طبيعة تركيب النام وكيفية عملها وعلاقتها كما ان مرحلة التحليل ايضا تدرس النزام كما هو عليه في الواقع العملي وفهمة بشكل ممتاز.</w:t>
       </w:r>
     </w:p>
     <w:p>
@@ -22227,6 +22063,87 @@
       </w:pPr>
       <w:r>
         <w:rPr>
+          <w:rFonts w:ascii="Simplified Arabic" w:hAnsi="Simplified Arabic" w:cs="Simplified Arabic"/>
+          <w:b/>
+          <w:bCs/>
+          <w:noProof/>
+          <w:color w:val="984806" w:themeColor="accent6" w:themeShade="80"/>
+          <w:sz w:val="28"/>
+          <w:szCs w:val="28"/>
+        </w:rPr>
+        <w:drawing>
+          <wp:anchor distT="0" distB="0" distL="114300" distR="114300" simplePos="0" relativeHeight="251685888" behindDoc="1" locked="0" layoutInCell="1" allowOverlap="1" wp14:anchorId="1BDD5F6D" wp14:editId="3B0B050E">
+            <wp:simplePos x="0" y="0"/>
+            <wp:positionH relativeFrom="column">
+              <wp:posOffset>-187779</wp:posOffset>
+            </wp:positionH>
+            <wp:positionV relativeFrom="paragraph">
+              <wp:posOffset>343535</wp:posOffset>
+            </wp:positionV>
+            <wp:extent cx="6339840" cy="4387215"/>
+            <wp:effectExtent l="0" t="0" r="3810" b="0"/>
+            <wp:wrapTight wrapText="bothSides">
+              <wp:wrapPolygon edited="0">
+                <wp:start x="0" y="0"/>
+                <wp:lineTo x="0" y="21478"/>
+                <wp:lineTo x="21548" y="21478"/>
+                <wp:lineTo x="21548" y="0"/>
+                <wp:lineTo x="0" y="0"/>
+              </wp:wrapPolygon>
+            </wp:wrapTight>
+            <wp:docPr id="1" name="Picture 1"/>
+            <wp:cNvGraphicFramePr>
+              <a:graphicFrameLocks xmlns:a="http://schemas.openxmlformats.org/drawingml/2006/main" noChangeAspect="1"/>
+            </wp:cNvGraphicFramePr>
+            <a:graphic xmlns:a="http://schemas.openxmlformats.org/drawingml/2006/main">
+              <a:graphicData uri="http://schemas.openxmlformats.org/drawingml/2006/picture">
+                <pic:pic xmlns:pic="http://schemas.openxmlformats.org/drawingml/2006/picture">
+                  <pic:nvPicPr>
+                    <pic:cNvPr id="0" name="Picture 1"/>
+                    <pic:cNvPicPr>
+                      <a:picLocks noChangeAspect="1" noChangeArrowheads="1"/>
+                    </pic:cNvPicPr>
+                  </pic:nvPicPr>
+                  <pic:blipFill>
+                    <a:blip r:embed="rId11">
+                      <a:extLst>
+                        <a:ext uri="{28A0092B-C50C-407E-A947-70E740481C1C}">
+                          <a14:useLocalDpi xmlns:a14="http://schemas.microsoft.com/office/drawing/2010/main" val="0"/>
+                        </a:ext>
+                      </a:extLst>
+                    </a:blip>
+                    <a:srcRect/>
+                    <a:stretch>
+                      <a:fillRect/>
+                    </a:stretch>
+                  </pic:blipFill>
+                  <pic:spPr bwMode="auto">
+                    <a:xfrm>
+                      <a:off x="0" y="0"/>
+                      <a:ext cx="6339840" cy="4387215"/>
+                    </a:xfrm>
+                    <a:prstGeom prst="rect">
+                      <a:avLst/>
+                    </a:prstGeom>
+                    <a:noFill/>
+                    <a:ln>
+                      <a:noFill/>
+                    </a:ln>
+                  </pic:spPr>
+                </pic:pic>
+              </a:graphicData>
+            </a:graphic>
+            <wp14:sizeRelH relativeFrom="margin">
+              <wp14:pctWidth>0</wp14:pctWidth>
+            </wp14:sizeRelH>
+            <wp14:sizeRelV relativeFrom="margin">
+              <wp14:pctHeight>0</wp14:pctHeight>
+            </wp14:sizeRelV>
+          </wp:anchor>
+        </w:drawing>
+      </w:r>
+      <w:r>
+        <w:rPr>
           <w:rFonts w:ascii="Simplified Arabic" w:hAnsi="Simplified Arabic" w:cs="Simplified Arabic" w:hint="cs"/>
           <w:b/>
           <w:bCs/>
@@ -22292,24 +22209,38 @@
         <w:ind w:left="2024"/>
         <w:jc w:val="both"/>
         <w:rPr>
-          <w:rFonts w:ascii="Simplified Arabic" w:hAnsi="Simplified Arabic" w:cs="Simplified Arabic"/>
-          <w:b/>
-          <w:bCs/>
-          <w:color w:val="984806" w:themeColor="accent6" w:themeShade="80"/>
-          <w:sz w:val="28"/>
-          <w:szCs w:val="28"/>
-        </w:rPr>
-      </w:pPr>
-      <w:r>
-        <w:rPr>
-          <w:rFonts w:ascii="Simplified Arabic" w:hAnsi="Simplified Arabic" w:cs="Simplified Arabic" w:hint="cs"/>
-          <w:b/>
-          <w:bCs/>
-          <w:color w:val="984806" w:themeColor="accent6" w:themeShade="80"/>
-          <w:sz w:val="28"/>
-          <w:szCs w:val="28"/>
-          <w:rtl/>
-        </w:rPr>
+          <w:rFonts w:ascii="Simplified Arabic" w:hAnsi="Simplified Arabic" w:cs="Simplified Arabic" w:hint="cs"/>
+          <w:b/>
+          <w:bCs/>
+          <w:color w:val="984806" w:themeColor="accent6" w:themeShade="80"/>
+          <w:sz w:val="28"/>
+          <w:szCs w:val="28"/>
+          <w:rtl/>
+        </w:rPr>
+      </w:pPr>
+      <w:r>
+        <w:rPr>
+          <w:rFonts w:ascii="Simplified Arabic" w:hAnsi="Simplified Arabic" w:cs="Simplified Arabic"/>
+          <w:b/>
+          <w:bCs/>
+          <w:color w:val="984806" w:themeColor="accent6" w:themeShade="80"/>
+          <w:sz w:val="28"/>
+          <w:szCs w:val="28"/>
+          <w:rtl/>
+        </w:rPr>
+        <w:br w:type="page"/>
+      </w:r>
+      <w:r>
+        <w:rPr>
+          <w:rFonts w:ascii="Simplified Arabic" w:hAnsi="Simplified Arabic" w:cs="Simplified Arabic" w:hint="cs"/>
+          <w:b/>
+          <w:bCs/>
+          <w:color w:val="984806" w:themeColor="accent6" w:themeShade="80"/>
+          <w:sz w:val="28"/>
+          <w:szCs w:val="28"/>
+          <w:rtl/>
+        </w:rPr>
+        <w:lastRenderedPageBreak/>
         <w:t xml:space="preserve">مخطط تدفق البيانات </w:t>
       </w:r>
       <w:r>
@@ -22327,8 +22258,12 @@
     <w:p>
       <w:pPr>
         <w:pStyle w:val="ListParagraph"/>
-        <w:bidi/>
-        <w:ind w:left="2024"/>
+        <w:numPr>
+          <w:ilvl w:val="6"/>
+          <w:numId w:val="1"/>
+        </w:numPr>
+        <w:bidi/>
+        <w:ind w:left="2294"/>
         <w:jc w:val="both"/>
         <w:rPr>
           <w:rFonts w:ascii="Simplified Arabic" w:hAnsi="Simplified Arabic" w:cs="Simplified Arabic"/>
@@ -22337,40 +22272,57 @@
           <w:color w:val="984806" w:themeColor="accent6" w:themeShade="80"/>
           <w:sz w:val="28"/>
           <w:szCs w:val="28"/>
-          <w:rtl/>
+        </w:rPr>
+      </w:pPr>
+      <w:r>
+        <w:rPr>
+          <w:rFonts w:ascii="Simplified Arabic" w:hAnsi="Simplified Arabic" w:cs="Simplified Arabic" w:hint="cs"/>
+          <w:b/>
+          <w:bCs/>
+          <w:color w:val="984806" w:themeColor="accent6" w:themeShade="80"/>
+          <w:sz w:val="28"/>
+          <w:szCs w:val="28"/>
+          <w:rtl/>
+        </w:rPr>
+        <w:t xml:space="preserve">المخطط البيئي </w:t>
+      </w:r>
+      <w:r>
+        <w:rPr>
+          <w:rFonts w:ascii="Simplified Arabic" w:hAnsi="Simplified Arabic" w:cs="Simplified Arabic"/>
+          <w:b/>
+          <w:bCs/>
+          <w:color w:val="984806" w:themeColor="accent6" w:themeShade="80"/>
+          <w:sz w:val="28"/>
+          <w:szCs w:val="28"/>
           <w:lang w:bidi="ar-YE"/>
         </w:rPr>
-      </w:pPr>
-      <w:r>
-        <w:rPr>
-          <w:rFonts w:ascii="Simplified Arabic" w:hAnsi="Simplified Arabic" w:cs="Simplified Arabic" w:hint="cs"/>
-          <w:b/>
-          <w:bCs/>
-          <w:color w:val="984806" w:themeColor="accent6" w:themeShade="80"/>
-          <w:sz w:val="28"/>
-          <w:szCs w:val="28"/>
-          <w:rtl/>
-        </w:rPr>
-        <w:t xml:space="preserve">المخطط البيئي </w:t>
-      </w:r>
-      <w:r>
-        <w:rPr>
-          <w:rFonts w:ascii="Simplified Arabic" w:hAnsi="Simplified Arabic" w:cs="Simplified Arabic"/>
-          <w:b/>
-          <w:bCs/>
-          <w:color w:val="984806" w:themeColor="accent6" w:themeShade="80"/>
-          <w:sz w:val="28"/>
-          <w:szCs w:val="28"/>
+        <w:t>(Context Diagram)</w:t>
+      </w:r>
+    </w:p>
+    <w:p>
+      <w:pPr>
+        <w:pStyle w:val="ListParagraph"/>
+        <w:bidi/>
+        <w:ind w:left="674"/>
+        <w:jc w:val="both"/>
+        <w:rPr>
+          <w:rFonts w:ascii="Simplified Arabic" w:hAnsi="Simplified Arabic" w:cs="Simplified Arabic"/>
+          <w:b/>
+          <w:bCs/>
+          <w:noProof/>
+          <w:color w:val="984806" w:themeColor="accent6" w:themeShade="80"/>
+          <w:sz w:val="28"/>
+          <w:szCs w:val="28"/>
+          <w:rtl/>
           <w:lang w:bidi="ar-YE"/>
         </w:rPr>
-        <w:t>(Context Diagram)</w:t>
-      </w:r>
+      </w:pPr>
     </w:p>
     <w:p>
       <w:pPr>
         <w:pStyle w:val="ListParagraph"/>
         <w:bidi/>
-        <w:ind w:left="2024"/>
+        <w:ind w:left="674"/>
         <w:jc w:val="both"/>
         <w:rPr>
           <w:rFonts w:ascii="Simplified Arabic" w:hAnsi="Simplified Arabic" w:cs="Simplified Arabic"/>
@@ -22379,10 +22331,208 @@
           <w:color w:val="984806" w:themeColor="accent6" w:themeShade="80"/>
           <w:sz w:val="28"/>
           <w:szCs w:val="28"/>
-          <w:rtl/>
+        </w:rPr>
+      </w:pPr>
+      <w:r>
+        <w:rPr>
+          <w:rFonts w:ascii="Simplified Arabic" w:hAnsi="Simplified Arabic" w:cs="Simplified Arabic"/>
+          <w:b/>
+          <w:bCs/>
+          <w:noProof/>
+          <w:color w:val="984806" w:themeColor="accent6" w:themeShade="80"/>
+          <w:sz w:val="28"/>
+          <w:szCs w:val="28"/>
           <w:lang w:bidi="ar-YE"/>
         </w:rPr>
-      </w:pPr>
+        <w:drawing>
+          <wp:inline distT="0" distB="0" distL="0" distR="0" wp14:anchorId="4968A93E" wp14:editId="03C02E43">
+            <wp:extent cx="5581996" cy="3885565"/>
+            <wp:effectExtent l="0" t="0" r="0" b="635"/>
+            <wp:docPr id="4" name="Picture 4"/>
+            <wp:cNvGraphicFramePr>
+              <a:graphicFrameLocks xmlns:a="http://schemas.openxmlformats.org/drawingml/2006/main" noChangeAspect="1"/>
+            </wp:cNvGraphicFramePr>
+            <a:graphic xmlns:a="http://schemas.openxmlformats.org/drawingml/2006/main">
+              <a:graphicData uri="http://schemas.openxmlformats.org/drawingml/2006/picture">
+                <pic:pic xmlns:pic="http://schemas.openxmlformats.org/drawingml/2006/picture">
+                  <pic:nvPicPr>
+                    <pic:cNvPr id="0" name="Picture 2"/>
+                    <pic:cNvPicPr>
+                      <a:picLocks noChangeAspect="1" noChangeArrowheads="1"/>
+                    </pic:cNvPicPr>
+                  </pic:nvPicPr>
+                  <pic:blipFill rotWithShape="1">
+                    <a:blip r:embed="rId12">
+                      <a:extLst>
+                        <a:ext uri="{28A0092B-C50C-407E-A947-70E740481C1C}">
+                          <a14:useLocalDpi xmlns:a14="http://schemas.microsoft.com/office/drawing/2010/main" val="0"/>
+                        </a:ext>
+                      </a:extLst>
+                    </a:blip>
+                    <a:srcRect l="4692" t="3799" r="1856" b="12789"/>
+                    <a:stretch/>
+                  </pic:blipFill>
+                  <pic:spPr bwMode="auto">
+                    <a:xfrm>
+                      <a:off x="0" y="0"/>
+                      <a:ext cx="5582872" cy="3886175"/>
+                    </a:xfrm>
+                    <a:prstGeom prst="rect">
+                      <a:avLst/>
+                    </a:prstGeom>
+                    <a:noFill/>
+                    <a:ln>
+                      <a:noFill/>
+                    </a:ln>
+                    <a:extLst>
+                      <a:ext uri="{53640926-AAD7-44D8-BBD7-CCE9431645EC}">
+                        <a14:shadowObscured xmlns:a14="http://schemas.microsoft.com/office/drawing/2010/main"/>
+                      </a:ext>
+                    </a:extLst>
+                  </pic:spPr>
+                </pic:pic>
+              </a:graphicData>
+            </a:graphic>
+          </wp:inline>
+        </w:drawing>
+      </w:r>
+    </w:p>
+    <w:p>
+      <w:pPr>
+        <w:rPr>
+          <w:rFonts w:ascii="Simplified Arabic" w:hAnsi="Simplified Arabic" w:cs="Simplified Arabic"/>
+          <w:b/>
+          <w:bCs/>
+          <w:color w:val="984806" w:themeColor="accent6" w:themeShade="80"/>
+          <w:sz w:val="28"/>
+          <w:szCs w:val="28"/>
+          <w:rtl/>
+        </w:rPr>
+      </w:pPr>
+      <w:r>
+        <w:rPr>
+          <w:rFonts w:ascii="Simplified Arabic" w:hAnsi="Simplified Arabic" w:cs="Simplified Arabic"/>
+          <w:b/>
+          <w:bCs/>
+          <w:color w:val="984806" w:themeColor="accent6" w:themeShade="80"/>
+          <w:sz w:val="28"/>
+          <w:szCs w:val="28"/>
+          <w:rtl/>
+        </w:rPr>
+        <w:br w:type="page"/>
+      </w:r>
+    </w:p>
+    <w:p>
+      <w:pPr>
+        <w:pStyle w:val="ListParagraph"/>
+        <w:numPr>
+          <w:ilvl w:val="6"/>
+          <w:numId w:val="1"/>
+        </w:numPr>
+        <w:bidi/>
+        <w:ind w:left="2294"/>
+        <w:jc w:val="both"/>
+        <w:rPr>
+          <w:rFonts w:ascii="Simplified Arabic" w:hAnsi="Simplified Arabic" w:cs="Simplified Arabic"/>
+          <w:b/>
+          <w:bCs/>
+          <w:color w:val="984806" w:themeColor="accent6" w:themeShade="80"/>
+          <w:sz w:val="28"/>
+          <w:szCs w:val="28"/>
+          <w:rtl/>
+        </w:rPr>
+      </w:pPr>
+      <w:r>
+        <w:rPr>
+          <w:rFonts w:ascii="Simplified Arabic" w:hAnsi="Simplified Arabic" w:cs="Simplified Arabic" w:hint="cs"/>
+          <w:b/>
+          <w:bCs/>
+          <w:color w:val="984806" w:themeColor="accent6" w:themeShade="80"/>
+          <w:sz w:val="28"/>
+          <w:szCs w:val="28"/>
+          <w:rtl/>
+        </w:rPr>
+        <w:lastRenderedPageBreak/>
+        <w:t>المخطط الصفري</w:t>
+      </w:r>
+    </w:p>
+    <w:p>
+      <w:pPr>
+        <w:pStyle w:val="ListParagraph"/>
+        <w:bidi/>
+        <w:ind w:left="1124"/>
+        <w:jc w:val="both"/>
+        <w:rPr>
+          <w:rFonts w:ascii="Simplified Arabic" w:hAnsi="Simplified Arabic" w:cs="Simplified Arabic"/>
+          <w:b/>
+          <w:bCs/>
+          <w:color w:val="984806" w:themeColor="accent6" w:themeShade="80"/>
+          <w:sz w:val="28"/>
+          <w:szCs w:val="28"/>
+        </w:rPr>
+      </w:pPr>
+      <w:r>
+        <w:rPr>
+          <w:rFonts w:ascii="Simplified Arabic" w:hAnsi="Simplified Arabic" w:cs="Simplified Arabic"/>
+          <w:b/>
+          <w:bCs/>
+          <w:noProof/>
+          <w:color w:val="984806" w:themeColor="accent6" w:themeShade="80"/>
+          <w:sz w:val="28"/>
+          <w:szCs w:val="28"/>
+        </w:rPr>
+        <w:drawing>
+          <wp:inline distT="0" distB="0" distL="0" distR="0" wp14:anchorId="12356E62" wp14:editId="4BF2696F">
+            <wp:extent cx="5309486" cy="3605980"/>
+            <wp:effectExtent l="0" t="0" r="5715" b="0"/>
+            <wp:docPr id="6" name="Picture 6"/>
+            <wp:cNvGraphicFramePr>
+              <a:graphicFrameLocks xmlns:a="http://schemas.openxmlformats.org/drawingml/2006/main" noChangeAspect="1"/>
+            </wp:cNvGraphicFramePr>
+            <a:graphic xmlns:a="http://schemas.openxmlformats.org/drawingml/2006/main">
+              <a:graphicData uri="http://schemas.openxmlformats.org/drawingml/2006/picture">
+                <pic:pic xmlns:pic="http://schemas.openxmlformats.org/drawingml/2006/picture">
+                  <pic:nvPicPr>
+                    <pic:cNvPr id="0" name="Picture 3"/>
+                    <pic:cNvPicPr>
+                      <a:picLocks noChangeAspect="1" noChangeArrowheads="1"/>
+                    </pic:cNvPicPr>
+                  </pic:nvPicPr>
+                  <pic:blipFill rotWithShape="1">
+                    <a:blip r:embed="rId13">
+                      <a:extLst>
+                        <a:ext uri="{28A0092B-C50C-407E-A947-70E740481C1C}">
+                          <a14:useLocalDpi xmlns:a14="http://schemas.microsoft.com/office/drawing/2010/main" val="0"/>
+                        </a:ext>
+                      </a:extLst>
+                    </a:blip>
+                    <a:srcRect l="989" t="4963" r="722" b="5734"/>
+                    <a:stretch/>
+                  </pic:blipFill>
+                  <pic:spPr bwMode="auto">
+                    <a:xfrm>
+                      <a:off x="0" y="0"/>
+                      <a:ext cx="5357728" cy="3638744"/>
+                    </a:xfrm>
+                    <a:prstGeom prst="rect">
+                      <a:avLst/>
+                    </a:prstGeom>
+                    <a:noFill/>
+                    <a:ln>
+                      <a:noFill/>
+                    </a:ln>
+                    <a:extLst>
+                      <a:ext uri="{53640926-AAD7-44D8-BBD7-CCE9431645EC}">
+                        <a14:shadowObscured xmlns:a14="http://schemas.microsoft.com/office/drawing/2010/main"/>
+                      </a:ext>
+                    </a:extLst>
+                  </pic:spPr>
+                </pic:pic>
+              </a:graphicData>
+            </a:graphic>
+          </wp:inline>
+        </w:drawing>
+      </w:r>
     </w:p>
     <w:p>
       <w:pPr>
@@ -22413,8 +22563,747 @@
           <w:szCs w:val="28"/>
           <w:rtl/>
         </w:rPr>
-        <w:t>المخطط الصفري</w:t>
-      </w:r>
+        <w:t xml:space="preserve">مخطط ال </w:t>
+      </w:r>
+      <w:r>
+        <w:rPr>
+          <w:rFonts w:ascii="Simplified Arabic" w:hAnsi="Simplified Arabic" w:cs="Simplified Arabic"/>
+          <w:b/>
+          <w:bCs/>
+          <w:color w:val="984806" w:themeColor="accent6" w:themeShade="80"/>
+          <w:sz w:val="28"/>
+          <w:szCs w:val="28"/>
+        </w:rPr>
+        <w:t>UML</w:t>
+      </w:r>
+      <w:r>
+        <w:rPr>
+          <w:rFonts w:ascii="Simplified Arabic" w:hAnsi="Simplified Arabic" w:cs="Simplified Arabic"/>
+          <w:b/>
+          <w:bCs/>
+          <w:color w:val="984806" w:themeColor="accent6" w:themeShade="80"/>
+          <w:sz w:val="28"/>
+          <w:szCs w:val="28"/>
+        </w:rPr>
+        <w:t xml:space="preserve"> (Unified modeling language)</w:t>
+      </w:r>
+    </w:p>
+    <w:p>
+      <w:pPr>
+        <w:pStyle w:val="ListParagraph"/>
+        <w:numPr>
+          <w:ilvl w:val="6"/>
+          <w:numId w:val="1"/>
+        </w:numPr>
+        <w:bidi/>
+        <w:ind w:left="2294"/>
+        <w:jc w:val="both"/>
+        <w:rPr>
+          <w:rFonts w:ascii="Simplified Arabic" w:hAnsi="Simplified Arabic" w:cs="Simplified Arabic"/>
+          <w:b/>
+          <w:bCs/>
+          <w:color w:val="984806" w:themeColor="accent6" w:themeShade="80"/>
+          <w:sz w:val="28"/>
+          <w:szCs w:val="28"/>
+          <w:rtl/>
+        </w:rPr>
+      </w:pPr>
+      <w:r>
+        <w:rPr>
+          <w:rFonts w:ascii="Simplified Arabic" w:hAnsi="Simplified Arabic" w:cs="Simplified Arabic" w:hint="cs"/>
+          <w:b/>
+          <w:bCs/>
+          <w:color w:val="984806" w:themeColor="accent6" w:themeShade="80"/>
+          <w:sz w:val="28"/>
+          <w:szCs w:val="28"/>
+          <w:rtl/>
+        </w:rPr>
+        <w:t>مدير النظام</w:t>
+      </w:r>
+    </w:p>
+    <w:p>
+      <w:pPr>
+        <w:pStyle w:val="ListParagraph"/>
+        <w:bidi/>
+        <w:ind w:left="404"/>
+        <w:jc w:val="both"/>
+        <w:rPr>
+          <w:rFonts w:ascii="Simplified Arabic" w:hAnsi="Simplified Arabic" w:cs="Simplified Arabic"/>
+          <w:b/>
+          <w:bCs/>
+          <w:color w:val="984806" w:themeColor="accent6" w:themeShade="80"/>
+          <w:sz w:val="28"/>
+          <w:szCs w:val="28"/>
+        </w:rPr>
+      </w:pPr>
+      <w:r>
+        <w:rPr>
+          <w:rFonts w:ascii="Simplified Arabic" w:hAnsi="Simplified Arabic" w:cs="Simplified Arabic"/>
+          <w:b/>
+          <w:bCs/>
+          <w:noProof/>
+          <w:color w:val="984806" w:themeColor="accent6" w:themeShade="80"/>
+          <w:sz w:val="28"/>
+          <w:szCs w:val="28"/>
+        </w:rPr>
+        <w:drawing>
+          <wp:inline distT="0" distB="0" distL="0" distR="0" wp14:anchorId="49E4633C" wp14:editId="24B1954A">
+            <wp:extent cx="6234975" cy="3303639"/>
+            <wp:effectExtent l="0" t="0" r="0" b="0"/>
+            <wp:docPr id="15" name="Picture 15"/>
+            <wp:cNvGraphicFramePr>
+              <a:graphicFrameLocks xmlns:a="http://schemas.openxmlformats.org/drawingml/2006/main" noChangeAspect="1"/>
+            </wp:cNvGraphicFramePr>
+            <a:graphic xmlns:a="http://schemas.openxmlformats.org/drawingml/2006/main">
+              <a:graphicData uri="http://schemas.openxmlformats.org/drawingml/2006/picture">
+                <pic:pic xmlns:pic="http://schemas.openxmlformats.org/drawingml/2006/picture">
+                  <pic:nvPicPr>
+                    <pic:cNvPr id="0" name="Picture 8"/>
+                    <pic:cNvPicPr>
+                      <a:picLocks noChangeAspect="1" noChangeArrowheads="1"/>
+                    </pic:cNvPicPr>
+                  </pic:nvPicPr>
+                  <pic:blipFill rotWithShape="1">
+                    <a:blip r:embed="rId14" cstate="print">
+                      <a:extLst>
+                        <a:ext uri="{28A0092B-C50C-407E-A947-70E740481C1C}">
+                          <a14:useLocalDpi xmlns:a14="http://schemas.microsoft.com/office/drawing/2010/main" val="0"/>
+                        </a:ext>
+                      </a:extLst>
+                    </a:blip>
+                    <a:srcRect l="1160" t="35386" r="5108" b="23186"/>
+                    <a:stretch/>
+                  </pic:blipFill>
+                  <pic:spPr bwMode="auto">
+                    <a:xfrm>
+                      <a:off x="0" y="0"/>
+                      <a:ext cx="6241402" cy="3307044"/>
+                    </a:xfrm>
+                    <a:prstGeom prst="rect">
+                      <a:avLst/>
+                    </a:prstGeom>
+                    <a:noFill/>
+                    <a:ln>
+                      <a:noFill/>
+                    </a:ln>
+                    <a:extLst>
+                      <a:ext uri="{53640926-AAD7-44D8-BBD7-CCE9431645EC}">
+                        <a14:shadowObscured xmlns:a14="http://schemas.microsoft.com/office/drawing/2010/main"/>
+                      </a:ext>
+                    </a:extLst>
+                  </pic:spPr>
+                </pic:pic>
+              </a:graphicData>
+            </a:graphic>
+          </wp:inline>
+        </w:drawing>
+      </w:r>
+    </w:p>
+    <w:p>
+      <w:pPr>
+        <w:pStyle w:val="ListParagraph"/>
+        <w:numPr>
+          <w:ilvl w:val="6"/>
+          <w:numId w:val="1"/>
+        </w:numPr>
+        <w:bidi/>
+        <w:ind w:left="2294"/>
+        <w:jc w:val="both"/>
+        <w:rPr>
+          <w:rFonts w:ascii="Simplified Arabic" w:hAnsi="Simplified Arabic" w:cs="Simplified Arabic"/>
+          <w:b/>
+          <w:bCs/>
+          <w:color w:val="984806" w:themeColor="accent6" w:themeShade="80"/>
+          <w:sz w:val="28"/>
+          <w:szCs w:val="28"/>
+        </w:rPr>
+      </w:pPr>
+      <w:r>
+        <w:rPr>
+          <w:rFonts w:ascii="Simplified Arabic" w:hAnsi="Simplified Arabic" w:cs="Simplified Arabic" w:hint="cs"/>
+          <w:b/>
+          <w:bCs/>
+          <w:color w:val="984806" w:themeColor="accent6" w:themeShade="80"/>
+          <w:sz w:val="28"/>
+          <w:szCs w:val="28"/>
+          <w:rtl/>
+        </w:rPr>
+        <w:lastRenderedPageBreak/>
+        <w:t xml:space="preserve">القسم </w:t>
+      </w:r>
+      <w:proofErr w:type="gramStart"/>
+      <w:r>
+        <w:rPr>
+          <w:rFonts w:ascii="Simplified Arabic" w:hAnsi="Simplified Arabic" w:cs="Simplified Arabic" w:hint="cs"/>
+          <w:b/>
+          <w:bCs/>
+          <w:color w:val="984806" w:themeColor="accent6" w:themeShade="80"/>
+          <w:sz w:val="28"/>
+          <w:szCs w:val="28"/>
+          <w:rtl/>
+        </w:rPr>
+        <w:t>الاكاديمي</w:t>
+      </w:r>
+      <w:proofErr w:type="gramEnd"/>
+    </w:p>
+    <w:p>
+      <w:pPr>
+        <w:pStyle w:val="ListParagraph"/>
+        <w:bidi/>
+        <w:ind w:left="314"/>
+        <w:jc w:val="both"/>
+        <w:rPr>
+          <w:rFonts w:ascii="Simplified Arabic" w:hAnsi="Simplified Arabic" w:cs="Simplified Arabic"/>
+          <w:b/>
+          <w:bCs/>
+          <w:noProof/>
+          <w:color w:val="984806" w:themeColor="accent6" w:themeShade="80"/>
+          <w:sz w:val="28"/>
+          <w:szCs w:val="28"/>
+          <w:rtl/>
+        </w:rPr>
+      </w:pPr>
+    </w:p>
+    <w:p>
+      <w:pPr>
+        <w:pStyle w:val="ListParagraph"/>
+        <w:bidi/>
+        <w:ind w:left="314"/>
+        <w:jc w:val="both"/>
+        <w:rPr>
+          <w:rFonts w:ascii="Simplified Arabic" w:hAnsi="Simplified Arabic" w:cs="Simplified Arabic"/>
+          <w:b/>
+          <w:bCs/>
+          <w:color w:val="984806" w:themeColor="accent6" w:themeShade="80"/>
+          <w:sz w:val="28"/>
+          <w:szCs w:val="28"/>
+        </w:rPr>
+      </w:pPr>
+      <w:r>
+        <w:rPr>
+          <w:rFonts w:ascii="Simplified Arabic" w:hAnsi="Simplified Arabic" w:cs="Simplified Arabic"/>
+          <w:b/>
+          <w:bCs/>
+          <w:noProof/>
+          <w:color w:val="984806" w:themeColor="accent6" w:themeShade="80"/>
+          <w:sz w:val="28"/>
+          <w:szCs w:val="28"/>
+        </w:rPr>
+        <w:drawing>
+          <wp:inline distT="0" distB="0" distL="0" distR="0" wp14:anchorId="49F9A762" wp14:editId="64C354D3">
+            <wp:extent cx="5582901" cy="7411547"/>
+            <wp:effectExtent l="0" t="0" r="0" b="0"/>
+            <wp:docPr id="16" name="Picture 16"/>
+            <wp:cNvGraphicFramePr>
+              <a:graphicFrameLocks xmlns:a="http://schemas.openxmlformats.org/drawingml/2006/main" noChangeAspect="1"/>
+            </wp:cNvGraphicFramePr>
+            <a:graphic xmlns:a="http://schemas.openxmlformats.org/drawingml/2006/main">
+              <a:graphicData uri="http://schemas.openxmlformats.org/drawingml/2006/picture">
+                <pic:pic xmlns:pic="http://schemas.openxmlformats.org/drawingml/2006/picture">
+                  <pic:nvPicPr>
+                    <pic:cNvPr id="0" name="Picture 9"/>
+                    <pic:cNvPicPr>
+                      <a:picLocks noChangeAspect="1" noChangeArrowheads="1"/>
+                    </pic:cNvPicPr>
+                  </pic:nvPicPr>
+                  <pic:blipFill rotWithShape="1">
+                    <a:blip r:embed="rId15" cstate="print">
+                      <a:extLst>
+                        <a:ext uri="{28A0092B-C50C-407E-A947-70E740481C1C}">
+                          <a14:useLocalDpi xmlns:a14="http://schemas.microsoft.com/office/drawing/2010/main" val="0"/>
+                        </a:ext>
+                      </a:extLst>
+                    </a:blip>
+                    <a:srcRect l="3944" t="2659" r="2556" b="2479"/>
+                    <a:stretch/>
+                  </pic:blipFill>
+                  <pic:spPr bwMode="auto">
+                    <a:xfrm>
+                      <a:off x="0" y="0"/>
+                      <a:ext cx="5583366" cy="7412165"/>
+                    </a:xfrm>
+                    <a:prstGeom prst="rect">
+                      <a:avLst/>
+                    </a:prstGeom>
+                    <a:noFill/>
+                    <a:ln>
+                      <a:noFill/>
+                    </a:ln>
+                    <a:extLst>
+                      <a:ext uri="{53640926-AAD7-44D8-BBD7-CCE9431645EC}">
+                        <a14:shadowObscured xmlns:a14="http://schemas.microsoft.com/office/drawing/2010/main"/>
+                      </a:ext>
+                    </a:extLst>
+                  </pic:spPr>
+                </pic:pic>
+              </a:graphicData>
+            </a:graphic>
+          </wp:inline>
+        </w:drawing>
+      </w:r>
+    </w:p>
+    <w:p>
+      <w:pPr>
+        <w:pStyle w:val="ListParagraph"/>
+        <w:bidi/>
+        <w:ind w:left="2294"/>
+        <w:jc w:val="both"/>
+        <w:rPr>
+          <w:rFonts w:ascii="Simplified Arabic" w:hAnsi="Simplified Arabic" w:cs="Simplified Arabic"/>
+          <w:b/>
+          <w:bCs/>
+          <w:color w:val="984806" w:themeColor="accent6" w:themeShade="80"/>
+          <w:sz w:val="28"/>
+          <w:szCs w:val="28"/>
+        </w:rPr>
+      </w:pPr>
+    </w:p>
+    <w:p>
+      <w:pPr>
+        <w:pStyle w:val="ListParagraph"/>
+        <w:numPr>
+          <w:ilvl w:val="6"/>
+          <w:numId w:val="1"/>
+        </w:numPr>
+        <w:bidi/>
+        <w:ind w:left="2294"/>
+        <w:jc w:val="both"/>
+        <w:rPr>
+          <w:rFonts w:ascii="Simplified Arabic" w:hAnsi="Simplified Arabic" w:cs="Simplified Arabic"/>
+          <w:b/>
+          <w:bCs/>
+          <w:color w:val="984806" w:themeColor="accent6" w:themeShade="80"/>
+          <w:sz w:val="28"/>
+          <w:szCs w:val="28"/>
+        </w:rPr>
+      </w:pPr>
+      <w:r>
+        <w:rPr>
+          <w:rFonts w:ascii="Simplified Arabic" w:hAnsi="Simplified Arabic" w:cs="Simplified Arabic"/>
+          <w:b/>
+          <w:bCs/>
+          <w:noProof/>
+          <w:color w:val="984806" w:themeColor="accent6" w:themeShade="80"/>
+          <w:sz w:val="28"/>
+          <w:szCs w:val="28"/>
+        </w:rPr>
+        <w:drawing>
+          <wp:anchor distT="0" distB="0" distL="114300" distR="114300" simplePos="0" relativeHeight="251686912" behindDoc="1" locked="0" layoutInCell="1" allowOverlap="1" wp14:anchorId="00DC27AA" wp14:editId="706DE78A">
+            <wp:simplePos x="0" y="0"/>
+            <wp:positionH relativeFrom="column">
+              <wp:posOffset>-277380</wp:posOffset>
+            </wp:positionH>
+            <wp:positionV relativeFrom="paragraph">
+              <wp:posOffset>394335</wp:posOffset>
+            </wp:positionV>
+            <wp:extent cx="5711825" cy="3228340"/>
+            <wp:effectExtent l="0" t="0" r="0" b="0"/>
+            <wp:wrapTopAndBottom/>
+            <wp:docPr id="12" name="Picture 12"/>
+            <wp:cNvGraphicFramePr>
+              <a:graphicFrameLocks xmlns:a="http://schemas.openxmlformats.org/drawingml/2006/main" noChangeAspect="1"/>
+            </wp:cNvGraphicFramePr>
+            <a:graphic xmlns:a="http://schemas.openxmlformats.org/drawingml/2006/main">
+              <a:graphicData uri="http://schemas.openxmlformats.org/drawingml/2006/picture">
+                <pic:pic xmlns:pic="http://schemas.openxmlformats.org/drawingml/2006/picture">
+                  <pic:nvPicPr>
+                    <pic:cNvPr id="0" name="Picture 7"/>
+                    <pic:cNvPicPr>
+                      <a:picLocks noChangeAspect="1" noChangeArrowheads="1"/>
+                    </pic:cNvPicPr>
+                  </pic:nvPicPr>
+                  <pic:blipFill rotWithShape="1">
+                    <a:blip r:embed="rId16" cstate="print">
+                      <a:extLst>
+                        <a:ext uri="{28A0092B-C50C-407E-A947-70E740481C1C}">
+                          <a14:useLocalDpi xmlns:a14="http://schemas.microsoft.com/office/drawing/2010/main" val="0"/>
+                        </a:ext>
+                      </a:extLst>
+                    </a:blip>
+                    <a:srcRect l="2551" t="55791" r="1833" b="2919"/>
+                    <a:stretch/>
+                  </pic:blipFill>
+                  <pic:spPr bwMode="auto">
+                    <a:xfrm>
+                      <a:off x="0" y="0"/>
+                      <a:ext cx="5711825" cy="3228340"/>
+                    </a:xfrm>
+                    <a:prstGeom prst="rect">
+                      <a:avLst/>
+                    </a:prstGeom>
+                    <a:noFill/>
+                    <a:ln>
+                      <a:noFill/>
+                    </a:ln>
+                    <a:extLst>
+                      <a:ext uri="{53640926-AAD7-44D8-BBD7-CCE9431645EC}">
+                        <a14:shadowObscured xmlns:a14="http://schemas.microsoft.com/office/drawing/2010/main"/>
+                      </a:ext>
+                    </a:extLst>
+                  </pic:spPr>
+                </pic:pic>
+              </a:graphicData>
+            </a:graphic>
+            <wp14:sizeRelH relativeFrom="margin">
+              <wp14:pctWidth>0</wp14:pctWidth>
+            </wp14:sizeRelH>
+            <wp14:sizeRelV relativeFrom="margin">
+              <wp14:pctHeight>0</wp14:pctHeight>
+            </wp14:sizeRelV>
+          </wp:anchor>
+        </w:drawing>
+      </w:r>
+      <w:r>
+        <w:rPr>
+          <w:rFonts w:ascii="Simplified Arabic" w:hAnsi="Simplified Arabic" w:cs="Simplified Arabic" w:hint="cs"/>
+          <w:b/>
+          <w:bCs/>
+          <w:color w:val="984806" w:themeColor="accent6" w:themeShade="80"/>
+          <w:sz w:val="28"/>
+          <w:szCs w:val="28"/>
+          <w:rtl/>
+        </w:rPr>
+        <w:t>شؤون الطلاب</w:t>
+      </w:r>
+    </w:p>
+    <w:p>
+      <w:pPr>
+        <w:pStyle w:val="ListParagraph"/>
+        <w:rPr>
+          <w:rFonts w:ascii="Simplified Arabic" w:hAnsi="Simplified Arabic" w:cs="Simplified Arabic" w:hint="cs"/>
+          <w:b/>
+          <w:bCs/>
+          <w:color w:val="984806" w:themeColor="accent6" w:themeShade="80"/>
+          <w:sz w:val="28"/>
+          <w:szCs w:val="28"/>
+          <w:rtl/>
+        </w:rPr>
+      </w:pPr>
+    </w:p>
+    <w:p>
+      <w:pPr>
+        <w:pStyle w:val="ListParagraph"/>
+        <w:bidi/>
+        <w:ind w:left="2294"/>
+        <w:jc w:val="both"/>
+        <w:rPr>
+          <w:rFonts w:ascii="Simplified Arabic" w:hAnsi="Simplified Arabic" w:cs="Simplified Arabic"/>
+          <w:b/>
+          <w:bCs/>
+          <w:color w:val="984806" w:themeColor="accent6" w:themeShade="80"/>
+          <w:sz w:val="28"/>
+          <w:szCs w:val="28"/>
+        </w:rPr>
+      </w:pPr>
+    </w:p>
+    <w:p>
+      <w:pPr>
+        <w:pStyle w:val="ListParagraph"/>
+        <w:numPr>
+          <w:ilvl w:val="6"/>
+          <w:numId w:val="1"/>
+        </w:numPr>
+        <w:bidi/>
+        <w:ind w:left="2294"/>
+        <w:jc w:val="both"/>
+        <w:rPr>
+          <w:rFonts w:ascii="Simplified Arabic" w:hAnsi="Simplified Arabic" w:cs="Simplified Arabic"/>
+          <w:b/>
+          <w:bCs/>
+          <w:color w:val="984806" w:themeColor="accent6" w:themeShade="80"/>
+          <w:sz w:val="28"/>
+          <w:szCs w:val="28"/>
+        </w:rPr>
+      </w:pPr>
+      <w:r>
+        <w:rPr>
+          <w:rFonts w:ascii="Simplified Arabic" w:hAnsi="Simplified Arabic" w:cs="Simplified Arabic"/>
+          <w:b/>
+          <w:bCs/>
+          <w:noProof/>
+          <w:color w:val="984806" w:themeColor="accent6" w:themeShade="80"/>
+          <w:sz w:val="28"/>
+          <w:szCs w:val="28"/>
+        </w:rPr>
+        <w:drawing>
+          <wp:anchor distT="0" distB="0" distL="114300" distR="114300" simplePos="0" relativeHeight="251691008" behindDoc="1" locked="0" layoutInCell="1" allowOverlap="1" wp14:anchorId="28813199" wp14:editId="4AB30269">
+            <wp:simplePos x="0" y="0"/>
+            <wp:positionH relativeFrom="column">
+              <wp:posOffset>-512272</wp:posOffset>
+            </wp:positionH>
+            <wp:positionV relativeFrom="paragraph">
+              <wp:posOffset>354792</wp:posOffset>
+            </wp:positionV>
+            <wp:extent cx="5819140" cy="1941195"/>
+            <wp:effectExtent l="0" t="0" r="0" b="0"/>
+            <wp:wrapTopAndBottom/>
+            <wp:docPr id="14" name="Picture 14"/>
+            <wp:cNvGraphicFramePr>
+              <a:graphicFrameLocks xmlns:a="http://schemas.openxmlformats.org/drawingml/2006/main" noChangeAspect="1"/>
+            </wp:cNvGraphicFramePr>
+            <a:graphic xmlns:a="http://schemas.openxmlformats.org/drawingml/2006/main">
+              <a:graphicData uri="http://schemas.openxmlformats.org/drawingml/2006/picture">
+                <pic:pic xmlns:pic="http://schemas.openxmlformats.org/drawingml/2006/picture">
+                  <pic:nvPicPr>
+                    <pic:cNvPr id="0" name="Picture 7"/>
+                    <pic:cNvPicPr>
+                      <a:picLocks noChangeAspect="1" noChangeArrowheads="1"/>
+                    </pic:cNvPicPr>
+                  </pic:nvPicPr>
+                  <pic:blipFill rotWithShape="1">
+                    <a:blip r:embed="rId16" cstate="print">
+                      <a:extLst>
+                        <a:ext uri="{28A0092B-C50C-407E-A947-70E740481C1C}">
+                          <a14:useLocalDpi xmlns:a14="http://schemas.microsoft.com/office/drawing/2010/main" val="0"/>
+                        </a:ext>
+                      </a:extLst>
+                    </a:blip>
+                    <a:srcRect l="1228" t="3320" r="1353" b="71846"/>
+                    <a:stretch/>
+                  </pic:blipFill>
+                  <pic:spPr bwMode="auto">
+                    <a:xfrm>
+                      <a:off x="0" y="0"/>
+                      <a:ext cx="5819140" cy="1941195"/>
+                    </a:xfrm>
+                    <a:prstGeom prst="rect">
+                      <a:avLst/>
+                    </a:prstGeom>
+                    <a:noFill/>
+                    <a:ln>
+                      <a:noFill/>
+                    </a:ln>
+                    <a:extLst>
+                      <a:ext uri="{53640926-AAD7-44D8-BBD7-CCE9431645EC}">
+                        <a14:shadowObscured xmlns:a14="http://schemas.microsoft.com/office/drawing/2010/main"/>
+                      </a:ext>
+                    </a:extLst>
+                  </pic:spPr>
+                </pic:pic>
+              </a:graphicData>
+            </a:graphic>
+            <wp14:sizeRelH relativeFrom="margin">
+              <wp14:pctWidth>0</wp14:pctWidth>
+            </wp14:sizeRelH>
+            <wp14:sizeRelV relativeFrom="margin">
+              <wp14:pctHeight>0</wp14:pctHeight>
+            </wp14:sizeRelV>
+          </wp:anchor>
+        </w:drawing>
+      </w:r>
+      <w:r>
+        <w:rPr>
+          <w:rFonts w:ascii="Simplified Arabic" w:hAnsi="Simplified Arabic" w:cs="Simplified Arabic" w:hint="cs"/>
+          <w:b/>
+          <w:bCs/>
+          <w:color w:val="984806" w:themeColor="accent6" w:themeShade="80"/>
+          <w:sz w:val="28"/>
+          <w:szCs w:val="28"/>
+          <w:rtl/>
+        </w:rPr>
+        <w:t>ولي الامر</w:t>
+      </w:r>
+    </w:p>
+    <w:p>
+      <w:pPr>
+        <w:bidi/>
+        <w:jc w:val="both"/>
+        <w:rPr>
+          <w:rFonts w:ascii="Simplified Arabic" w:hAnsi="Simplified Arabic" w:cs="Simplified Arabic"/>
+          <w:b/>
+          <w:bCs/>
+          <w:color w:val="984806" w:themeColor="accent6" w:themeShade="80"/>
+          <w:sz w:val="28"/>
+          <w:szCs w:val="28"/>
+          <w:rtl/>
+        </w:rPr>
+      </w:pPr>
+    </w:p>
+    <w:p>
+      <w:pPr>
+        <w:bidi/>
+        <w:jc w:val="both"/>
+        <w:rPr>
+          <w:rFonts w:ascii="Simplified Arabic" w:hAnsi="Simplified Arabic" w:cs="Simplified Arabic"/>
+          <w:b/>
+          <w:bCs/>
+          <w:color w:val="984806" w:themeColor="accent6" w:themeShade="80"/>
+          <w:sz w:val="28"/>
+          <w:szCs w:val="28"/>
+          <w:rtl/>
+        </w:rPr>
+      </w:pPr>
+    </w:p>
+    <w:p>
+      <w:pPr>
+        <w:bidi/>
+        <w:jc w:val="both"/>
+        <w:rPr>
+          <w:rFonts w:ascii="Simplified Arabic" w:hAnsi="Simplified Arabic" w:cs="Simplified Arabic"/>
+          <w:b/>
+          <w:bCs/>
+          <w:color w:val="984806" w:themeColor="accent6" w:themeShade="80"/>
+          <w:sz w:val="28"/>
+          <w:szCs w:val="28"/>
+        </w:rPr>
+      </w:pPr>
+    </w:p>
+    <w:p>
+      <w:pPr>
+        <w:pStyle w:val="ListParagraph"/>
+        <w:numPr>
+          <w:ilvl w:val="6"/>
+          <w:numId w:val="1"/>
+        </w:numPr>
+        <w:bidi/>
+        <w:ind w:left="2294"/>
+        <w:jc w:val="both"/>
+        <w:rPr>
+          <w:rFonts w:ascii="Simplified Arabic" w:hAnsi="Simplified Arabic" w:cs="Simplified Arabic"/>
+          <w:b/>
+          <w:bCs/>
+          <w:color w:val="984806" w:themeColor="accent6" w:themeShade="80"/>
+          <w:sz w:val="28"/>
+          <w:szCs w:val="28"/>
+        </w:rPr>
+      </w:pPr>
+      <w:r>
+        <w:rPr>
+          <w:rFonts w:ascii="Simplified Arabic" w:hAnsi="Simplified Arabic" w:cs="Simplified Arabic" w:hint="cs"/>
+          <w:b/>
+          <w:bCs/>
+          <w:color w:val="984806" w:themeColor="accent6" w:themeShade="80"/>
+          <w:sz w:val="28"/>
+          <w:szCs w:val="28"/>
+          <w:rtl/>
+        </w:rPr>
+        <w:lastRenderedPageBreak/>
+        <w:t>المعلم</w:t>
+      </w:r>
+    </w:p>
+    <w:p>
+      <w:pPr>
+        <w:pStyle w:val="ListParagraph"/>
+        <w:bidi/>
+        <w:ind w:left="2294"/>
+        <w:jc w:val="both"/>
+        <w:rPr>
+          <w:rFonts w:ascii="Simplified Arabic" w:hAnsi="Simplified Arabic" w:cs="Simplified Arabic"/>
+          <w:b/>
+          <w:bCs/>
+          <w:color w:val="984806" w:themeColor="accent6" w:themeShade="80"/>
+          <w:sz w:val="28"/>
+          <w:szCs w:val="28"/>
+        </w:rPr>
+      </w:pPr>
+      <w:r>
+        <w:rPr>
+          <w:rFonts w:ascii="Simplified Arabic" w:hAnsi="Simplified Arabic" w:cs="Simplified Arabic"/>
+          <w:b/>
+          <w:bCs/>
+          <w:noProof/>
+          <w:color w:val="984806" w:themeColor="accent6" w:themeShade="80"/>
+          <w:sz w:val="28"/>
+          <w:szCs w:val="28"/>
+        </w:rPr>
+        <w:drawing>
+          <wp:anchor distT="0" distB="0" distL="114300" distR="114300" simplePos="0" relativeHeight="251693056" behindDoc="1" locked="0" layoutInCell="1" allowOverlap="1" wp14:anchorId="1CBE9FEB" wp14:editId="5809BAE2">
+            <wp:simplePos x="0" y="0"/>
+            <wp:positionH relativeFrom="column">
+              <wp:posOffset>186690</wp:posOffset>
+            </wp:positionH>
+            <wp:positionV relativeFrom="paragraph">
+              <wp:posOffset>345440</wp:posOffset>
+            </wp:positionV>
+            <wp:extent cx="5784850" cy="2054225"/>
+            <wp:effectExtent l="0" t="0" r="0" b="0"/>
+            <wp:wrapTopAndBottom/>
+            <wp:docPr id="13" name="Picture 13"/>
+            <wp:cNvGraphicFramePr>
+              <a:graphicFrameLocks xmlns:a="http://schemas.openxmlformats.org/drawingml/2006/main" noChangeAspect="1"/>
+            </wp:cNvGraphicFramePr>
+            <a:graphic xmlns:a="http://schemas.openxmlformats.org/drawingml/2006/main">
+              <a:graphicData uri="http://schemas.openxmlformats.org/drawingml/2006/picture">
+                <pic:pic xmlns:pic="http://schemas.openxmlformats.org/drawingml/2006/picture">
+                  <pic:nvPicPr>
+                    <pic:cNvPr id="0" name="Picture 7"/>
+                    <pic:cNvPicPr>
+                      <a:picLocks noChangeAspect="1" noChangeArrowheads="1"/>
+                    </pic:cNvPicPr>
+                  </pic:nvPicPr>
+                  <pic:blipFill rotWithShape="1">
+                    <a:blip r:embed="rId16" cstate="print">
+                      <a:extLst>
+                        <a:ext uri="{28A0092B-C50C-407E-A947-70E740481C1C}">
+                          <a14:useLocalDpi xmlns:a14="http://schemas.microsoft.com/office/drawing/2010/main" val="0"/>
+                        </a:ext>
+                      </a:extLst>
+                    </a:blip>
+                    <a:srcRect l="2079" t="27573" r="1084" b="46152"/>
+                    <a:stretch/>
+                  </pic:blipFill>
+                  <pic:spPr bwMode="auto">
+                    <a:xfrm>
+                      <a:off x="0" y="0"/>
+                      <a:ext cx="5784850" cy="2054225"/>
+                    </a:xfrm>
+                    <a:prstGeom prst="rect">
+                      <a:avLst/>
+                    </a:prstGeom>
+                    <a:noFill/>
+                    <a:ln>
+                      <a:noFill/>
+                    </a:ln>
+                    <a:extLst>
+                      <a:ext uri="{53640926-AAD7-44D8-BBD7-CCE9431645EC}">
+                        <a14:shadowObscured xmlns:a14="http://schemas.microsoft.com/office/drawing/2010/main"/>
+                      </a:ext>
+                    </a:extLst>
+                  </pic:spPr>
+                </pic:pic>
+              </a:graphicData>
+            </a:graphic>
+            <wp14:sizeRelH relativeFrom="margin">
+              <wp14:pctWidth>0</wp14:pctWidth>
+            </wp14:sizeRelH>
+            <wp14:sizeRelV relativeFrom="margin">
+              <wp14:pctHeight>0</wp14:pctHeight>
+            </wp14:sizeRelV>
+          </wp:anchor>
+        </w:drawing>
+      </w:r>
+    </w:p>
+    <w:p>
+      <w:pPr>
+        <w:pStyle w:val="ListParagraph"/>
+        <w:bidi/>
+        <w:ind w:left="2294"/>
+        <w:jc w:val="both"/>
+        <w:rPr>
+          <w:rFonts w:ascii="Simplified Arabic" w:hAnsi="Simplified Arabic" w:cs="Simplified Arabic"/>
+          <w:b/>
+          <w:bCs/>
+          <w:color w:val="984806" w:themeColor="accent6" w:themeShade="80"/>
+          <w:sz w:val="28"/>
+          <w:szCs w:val="28"/>
+        </w:rPr>
+      </w:pPr>
+    </w:p>
+    <w:p>
+      <w:pPr>
+        <w:pStyle w:val="ListParagraph"/>
+        <w:bidi/>
+        <w:ind w:left="2294"/>
+        <w:jc w:val="both"/>
+        <w:rPr>
+          <w:rFonts w:ascii="Simplified Arabic" w:hAnsi="Simplified Arabic" w:cs="Simplified Arabic"/>
+          <w:b/>
+          <w:bCs/>
+          <w:color w:val="984806" w:themeColor="accent6" w:themeShade="80"/>
+          <w:sz w:val="28"/>
+          <w:szCs w:val="28"/>
+        </w:rPr>
+      </w:pPr>
     </w:p>
     <w:p>
       <w:pPr>
@@ -22746,33 +23635,7 @@
           <w:szCs w:val="28"/>
           <w:rtl/>
         </w:rPr>
-        <w:t xml:space="preserve">مخطط عملية إضافة طالب </w:t>
-      </w:r>
-      <w:proofErr w:type="gramStart"/>
-      <w:r>
-        <w:rPr>
-          <w:rFonts w:ascii="Simplified Arabic" w:hAnsi="Simplified Arabic" w:cs="Simplified Arabic" w:hint="cs"/>
-          <w:b/>
-          <w:bCs/>
-          <w:color w:val="984806" w:themeColor="accent6" w:themeShade="80"/>
-          <w:sz w:val="28"/>
-          <w:szCs w:val="28"/>
-          <w:rtl/>
-        </w:rPr>
-        <w:t>معلم ،</w:t>
-      </w:r>
-      <w:proofErr w:type="gramEnd"/>
-      <w:r>
-        <w:rPr>
-          <w:rFonts w:ascii="Simplified Arabic" w:hAnsi="Simplified Arabic" w:cs="Simplified Arabic" w:hint="cs"/>
-          <w:b/>
-          <w:bCs/>
-          <w:color w:val="984806" w:themeColor="accent6" w:themeShade="80"/>
-          <w:sz w:val="28"/>
-          <w:szCs w:val="28"/>
-          <w:rtl/>
-        </w:rPr>
-        <w:t xml:space="preserve"> ولي الأمر</w:t>
+        <w:t>مخطط عملية إضافة طالب معلم، ولي الأمر</w:t>
       </w:r>
     </w:p>
     <w:p>
@@ -22998,31 +23861,17 @@
           <w:szCs w:val="28"/>
         </w:rPr>
       </w:pPr>
-      <w:proofErr w:type="spellStart"/>
-      <w:r>
-        <w:rPr>
-          <w:rFonts w:ascii="Simplified Arabic" w:hAnsi="Simplified Arabic" w:cs="Simplified Arabic" w:hint="cs"/>
-          <w:b/>
-          <w:bCs/>
-          <w:color w:val="984806" w:themeColor="accent6" w:themeShade="80"/>
-          <w:sz w:val="28"/>
-          <w:szCs w:val="28"/>
-          <w:rtl/>
-        </w:rPr>
-        <w:t>حالالت</w:t>
-      </w:r>
-      <w:proofErr w:type="spellEnd"/>
-      <w:r>
-        <w:rPr>
-          <w:rFonts w:ascii="Simplified Arabic" w:hAnsi="Simplified Arabic" w:cs="Simplified Arabic" w:hint="cs"/>
-          <w:b/>
-          <w:bCs/>
-          <w:color w:val="984806" w:themeColor="accent6" w:themeShade="80"/>
-          <w:sz w:val="28"/>
-          <w:szCs w:val="28"/>
-          <w:rtl/>
-        </w:rPr>
-        <w:t xml:space="preserve"> المستخدم </w:t>
+      <w:r>
+        <w:rPr>
+          <w:rFonts w:ascii="Simplified Arabic" w:hAnsi="Simplified Arabic" w:cs="Simplified Arabic" w:hint="cs"/>
+          <w:b/>
+          <w:bCs/>
+          <w:color w:val="984806" w:themeColor="accent6" w:themeShade="80"/>
+          <w:sz w:val="28"/>
+          <w:szCs w:val="28"/>
+          <w:rtl/>
+        </w:rPr>
+        <w:t xml:space="preserve">حالالت المستخدم </w:t>
       </w:r>
       <w:r>
         <w:rPr>
@@ -23366,9 +24215,9 @@
       </w:pPr>
     </w:p>
     <w:sectPr>
-      <w:headerReference w:type="default" r:id="rId11"/>
-      <w:footerReference w:type="default" r:id="rId12"/>
-      <w:headerReference w:type="first" r:id="rId13"/>
+      <w:headerReference w:type="default" r:id="rId17"/>
+      <w:footerReference w:type="default" r:id="rId18"/>
+      <w:headerReference w:type="first" r:id="rId19"/>
       <w:pgSz w:w="12240" w:h="15840"/>
       <w:pgMar w:top="1418" w:right="1418" w:bottom="1350" w:left="1418" w:header="0" w:footer="0" w:gutter="0"/>
       <w:pgBorders w:offsetFrom="page">
@@ -23535,7 +24384,7 @@
                 </wp:anchor>
               </w:drawing>
             </mc:Choice>
-            <mc:Fallback xmlns:w16sdtfl="http://schemas.microsoft.com/office/word/2024/wordml/sdtformatlock" xmlns:w16du="http://schemas.microsoft.com/office/word/2023/wordml/word16du" xmlns:oel="http://schemas.microsoft.com/office/2019/extlst">
+            <mc:Fallback>
               <w:pict>
                 <v:shapetype w14:anchorId="3C2E500F" id="_x0000_t98" coordsize="21600,21600" o:spt="98" adj="2700" path="m0@5qy@2@1l@0@1@0@2qy@7,,21600@2l21600@9qy@7@10l@1@10@1@11qy@2,21600,0@11xem0@5nfqy@2@6@1@5@3@4@2@5l@2@6em@1@5nfl@1@10em21600@2nfqy@7@1l@0@1em@0@2nfqy@8@3@7@2l@7@1e">
                   <v:formulas>
@@ -23561,7 +24410,7 @@
                   </v:handles>
                   <o:complex v:ext="view"/>
                 </v:shapetype>
-                <v:shape id="تمرير أفقي 3" o:spid="_x0000_s1030" type="#_x0000_t98" style="position:absolute;margin-left:0;margin-top:0;width:52.1pt;height:39.6pt;z-index:251659264;visibility:visible;mso-wrap-style:square;mso-width-percent:0;mso-height-percent:0;mso-wrap-distance-left:9pt;mso-wrap-distance-top:0;mso-wrap-distance-right:9pt;mso-wrap-distance-bottom:0;mso-position-horizontal:center;mso-position-horizontal-relative:margin;mso-position-vertical:center;mso-position-vertical-relative:bottom-margin-area;mso-width-percent:0;mso-height-percent:0;mso-width-relative:page;mso-height-relative:page;v-text-anchor:top" o:gfxdata="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" adj="5400" filled="f" fillcolor="#17365d" strokecolor="#a5a5a5">
+                <v:shape id="تمرير أفقي 3" o:spid="_x0000_s1030" type="#_x0000_t98" style="position:absolute;margin-left:0;margin-top:0;width:52.1pt;height:39.6pt;z-index:251659264;visibility:visible;mso-wrap-style:square;mso-width-percent:0;mso-height-percent:0;mso-wrap-distance-left:9pt;mso-wrap-distance-top:0;mso-wrap-distance-right:9pt;mso-wrap-distance-bottom:0;mso-position-horizontal:center;mso-position-horizontal-relative:margin;mso-position-vertical:center;mso-position-vertical-relative:bottom-margin-area;mso-width-percent:0;mso-height-percent:0;mso-width-relative:page;mso-height-relative:page;v-text-anchor:top" o:gfxdata="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" adj="5400" filled="f" fillcolor="#17365d" strokecolor="#a5a5a5">
                   <v:textbox>
                     <w:txbxContent>
                       <w:p>
@@ -23777,7 +24626,7 @@
   <w:abstractNum w:abstractNumId="1" w15:restartNumberingAfterBreak="0">
     <w:nsid w:val="0E481D8D"/>
     <w:multiLevelType w:val="hybridMultilevel"/>
-    <w:tmpl w:val="D1F074E4"/>
+    <w:tmpl w:val="BBC276E0"/>
     <w:lvl w:ilvl="0" w:tplc="C3924D16">
       <w:start w:val="1"/>
       <w:numFmt w:val="decimal"/>
@@ -24438,7 +25287,7 @@
         <w:rFonts w:hint="default"/>
       </w:rPr>
     </w:lvl>
-    <w:lvl w:ilvl="6" w:tplc="0409000F" w:tentative="1">
+    <w:lvl w:ilvl="6" w:tplc="0409000F">
       <w:start w:val="1"/>
       <w:numFmt w:val="decimal"/>
       <w:lvlText w:val="%7."/>

</xml_diff>